<commit_message>
C++ HA, Traum, KI
Hausaufgaben, Referatsvorbereitung, Kontrollproblem KI Update
</commit_message>
<xml_diff>
--- a/1_Mekuwi/AM1/KI_Kontrollproblem_Mitschrift.docx
+++ b/1_Mekuwi/AM1/KI_Kontrollproblem_Mitschrift.docx
@@ -113,13 +113,27 @@
         <w:rPr>
           <w:szCs w:val="22"/>
         </w:rPr>
-        <w:t>5 reichste Amerikaner sind Self</w:t>
-      </w:r>
-      <w:r>
-        <w:rPr>
-          <w:szCs w:val="22"/>
-        </w:rPr>
-        <w:t>made-Millionäre</w:t>
+        <w:t xml:space="preserve">5 reichste Amerikaner sind </w:t>
+      </w:r>
+      <w:proofErr w:type="spellStart"/>
+      <w:r>
+        <w:rPr>
+          <w:szCs w:val="22"/>
+        </w:rPr>
+        <w:t>Self</w:t>
+      </w:r>
+      <w:r>
+        <w:rPr>
+          <w:szCs w:val="22"/>
+        </w:rPr>
+        <w:t>made</w:t>
+      </w:r>
+      <w:proofErr w:type="spellEnd"/>
+      <w:r>
+        <w:rPr>
+          <w:szCs w:val="22"/>
+        </w:rPr>
+        <w:t>-Millionäre</w:t>
       </w:r>
     </w:p>
     <w:p>
@@ -210,18 +224,59 @@
           <w:szCs w:val="22"/>
         </w:rPr>
       </w:pPr>
+      <w:proofErr w:type="spellStart"/>
       <w:r>
         <w:rPr>
           <w:szCs w:val="22"/>
           <w:highlight w:val="darkGreen"/>
         </w:rPr>
-        <w:t xml:space="preserve">Elon Musk: OpenAI (Beherrschen des Kontrollproblems) </w:t>
-      </w:r>
+        <w:t>Elon</w:t>
+      </w:r>
+      <w:proofErr w:type="spellEnd"/>
       <w:r>
         <w:rPr>
           <w:szCs w:val="22"/>
           <w:highlight w:val="darkGreen"/>
         </w:rPr>
+        <w:t xml:space="preserve"> </w:t>
+      </w:r>
+      <w:proofErr w:type="spellStart"/>
+      <w:r>
+        <w:rPr>
+          <w:szCs w:val="22"/>
+          <w:highlight w:val="darkGreen"/>
+        </w:rPr>
+        <w:t>Musk</w:t>
+      </w:r>
+      <w:proofErr w:type="spellEnd"/>
+      <w:r>
+        <w:rPr>
+          <w:szCs w:val="22"/>
+          <w:highlight w:val="darkGreen"/>
+        </w:rPr>
+        <w:t xml:space="preserve">: </w:t>
+      </w:r>
+      <w:proofErr w:type="spellStart"/>
+      <w:r>
+        <w:rPr>
+          <w:szCs w:val="22"/>
+          <w:highlight w:val="darkGreen"/>
+        </w:rPr>
+        <w:t>OpenAI</w:t>
+      </w:r>
+      <w:proofErr w:type="spellEnd"/>
+      <w:r>
+        <w:rPr>
+          <w:szCs w:val="22"/>
+          <w:highlight w:val="darkGreen"/>
+        </w:rPr>
+        <w:t xml:space="preserve"> (Beherrschen des Kontrollproblems) </w:t>
+      </w:r>
+      <w:r>
+        <w:rPr>
+          <w:szCs w:val="22"/>
+          <w:highlight w:val="darkGreen"/>
+        </w:rPr>
         <w:sym w:font="Wingdings" w:char="F0E8"/>
       </w:r>
       <w:r>
@@ -229,28 +284,23 @@
           <w:szCs w:val="22"/>
           <w:highlight w:val="darkGreen"/>
         </w:rPr>
-        <w:t xml:space="preserve"> „friendly“ AI</w:t>
-      </w:r>
-    </w:p>
-    <w:p>
-      <w:pPr>
-        <w:rPr>
-          <w:szCs w:val="22"/>
-        </w:rPr>
-      </w:pPr>
+        <w:t xml:space="preserve"> „</w:t>
+      </w:r>
+      <w:proofErr w:type="spellStart"/>
       <w:r>
         <w:rPr>
           <w:szCs w:val="22"/>
           <w:highlight w:val="darkGreen"/>
         </w:rPr>
-        <w:t>Hans Moravec</w:t>
-      </w:r>
+        <w:t>friendly</w:t>
+      </w:r>
+      <w:proofErr w:type="spellEnd"/>
       <w:r>
         <w:rPr>
           <w:szCs w:val="22"/>
           <w:highlight w:val="darkGreen"/>
         </w:rPr>
-        <w:t xml:space="preserve"> – Mind Children</w:t>
+        <w:t>“ AI</w:t>
       </w:r>
     </w:p>
     <w:p>
@@ -264,8 +314,88 @@
           <w:szCs w:val="22"/>
           <w:highlight w:val="darkGreen"/>
         </w:rPr>
-        <w:t>Nick Bostrom – Super Intelligence</w:t>
-      </w:r>
+        <w:t xml:space="preserve">Hans </w:t>
+      </w:r>
+      <w:proofErr w:type="spellStart"/>
+      <w:r>
+        <w:rPr>
+          <w:szCs w:val="22"/>
+          <w:highlight w:val="darkGreen"/>
+        </w:rPr>
+        <w:t>Moravec</w:t>
+      </w:r>
+      <w:proofErr w:type="spellEnd"/>
+      <w:r>
+        <w:rPr>
+          <w:szCs w:val="22"/>
+          <w:highlight w:val="darkGreen"/>
+        </w:rPr>
+        <w:t xml:space="preserve"> – </w:t>
+      </w:r>
+      <w:proofErr w:type="spellStart"/>
+      <w:r>
+        <w:rPr>
+          <w:szCs w:val="22"/>
+          <w:highlight w:val="darkGreen"/>
+        </w:rPr>
+        <w:t>Mind</w:t>
+      </w:r>
+      <w:proofErr w:type="spellEnd"/>
+      <w:r>
+        <w:rPr>
+          <w:szCs w:val="22"/>
+          <w:highlight w:val="darkGreen"/>
+        </w:rPr>
+        <w:t xml:space="preserve"> </w:t>
+      </w:r>
+      <w:proofErr w:type="spellStart"/>
+      <w:r>
+        <w:rPr>
+          <w:szCs w:val="22"/>
+          <w:highlight w:val="darkGreen"/>
+        </w:rPr>
+        <w:t>Children</w:t>
+      </w:r>
+      <w:proofErr w:type="spellEnd"/>
+    </w:p>
+    <w:p>
+      <w:pPr>
+        <w:rPr>
+          <w:szCs w:val="22"/>
+        </w:rPr>
+      </w:pPr>
+      <w:r>
+        <w:rPr>
+          <w:szCs w:val="22"/>
+          <w:highlight w:val="darkGreen"/>
+        </w:rPr>
+        <w:t xml:space="preserve">Nick </w:t>
+      </w:r>
+      <w:proofErr w:type="spellStart"/>
+      <w:r>
+        <w:rPr>
+          <w:szCs w:val="22"/>
+          <w:highlight w:val="darkGreen"/>
+        </w:rPr>
+        <w:t>Bostrom</w:t>
+      </w:r>
+      <w:proofErr w:type="spellEnd"/>
+      <w:r>
+        <w:rPr>
+          <w:szCs w:val="22"/>
+          <w:highlight w:val="darkGreen"/>
+        </w:rPr>
+        <w:t xml:space="preserve"> – Super </w:t>
+      </w:r>
+      <w:proofErr w:type="spellStart"/>
+      <w:r>
+        <w:rPr>
+          <w:szCs w:val="22"/>
+          <w:highlight w:val="darkGreen"/>
+        </w:rPr>
+        <w:t>Intelligence</w:t>
+      </w:r>
+      <w:proofErr w:type="spellEnd"/>
     </w:p>
     <w:p>
       <w:pPr>
@@ -398,7 +528,35 @@
         <w:rPr>
           <w:szCs w:val="22"/>
         </w:rPr>
-        <w:t xml:space="preserve">CEV – Coherent Extrapolated Volition </w:t>
+        <w:t xml:space="preserve">CEV – </w:t>
+      </w:r>
+      <w:proofErr w:type="spellStart"/>
+      <w:r>
+        <w:rPr>
+          <w:szCs w:val="22"/>
+        </w:rPr>
+        <w:t>Coherent</w:t>
+      </w:r>
+      <w:proofErr w:type="spellEnd"/>
+      <w:r>
+        <w:rPr>
+          <w:szCs w:val="22"/>
+        </w:rPr>
+        <w:t xml:space="preserve"> </w:t>
+      </w:r>
+      <w:proofErr w:type="spellStart"/>
+      <w:r>
+        <w:rPr>
+          <w:szCs w:val="22"/>
+        </w:rPr>
+        <w:t>Extrapolated</w:t>
+      </w:r>
+      <w:proofErr w:type="spellEnd"/>
+      <w:r>
+        <w:rPr>
+          <w:szCs w:val="22"/>
+        </w:rPr>
+        <w:t xml:space="preserve"> Volition </w:t>
       </w:r>
       <w:r>
         <w:sym w:font="Wingdings" w:char="F0E8"/>
@@ -421,11 +579,19 @@
           <w:szCs w:val="22"/>
         </w:rPr>
       </w:pPr>
-      <w:r>
-        <w:rPr>
-          <w:szCs w:val="22"/>
-        </w:rPr>
-        <w:t xml:space="preserve">Tama Wahl, Japan </w:t>
+      <w:proofErr w:type="spellStart"/>
+      <w:r>
+        <w:rPr>
+          <w:szCs w:val="22"/>
+        </w:rPr>
+        <w:t>Tama</w:t>
+      </w:r>
+      <w:proofErr w:type="spellEnd"/>
+      <w:r>
+        <w:rPr>
+          <w:szCs w:val="22"/>
+        </w:rPr>
+        <w:t xml:space="preserve"> Wahl, Japan </w:t>
       </w:r>
       <w:r>
         <w:sym w:font="Wingdings" w:char="F0E8"/>
@@ -506,7 +672,21 @@
         <w:rPr>
           <w:szCs w:val="22"/>
         </w:rPr>
-        <w:t xml:space="preserve">Age Reversing </w:t>
+        <w:t xml:space="preserve">Age </w:t>
+      </w:r>
+      <w:proofErr w:type="spellStart"/>
+      <w:r>
+        <w:rPr>
+          <w:szCs w:val="22"/>
+        </w:rPr>
+        <w:t>Reversing</w:t>
+      </w:r>
+      <w:proofErr w:type="spellEnd"/>
+      <w:r>
+        <w:rPr>
+          <w:szCs w:val="22"/>
+        </w:rPr>
+        <w:t xml:space="preserve"> </w:t>
       </w:r>
       <w:r>
         <w:rPr>
@@ -557,7 +737,13 @@
         <w:rPr>
           <w:szCs w:val="22"/>
         </w:rPr>
-        <w:t>23. April 2018</w:t>
+        <w:t>23.04.</w:t>
+      </w:r>
+      <w:r>
+        <w:rPr>
+          <w:szCs w:val="22"/>
+        </w:rPr>
+        <w:t>18</w:t>
       </w:r>
     </w:p>
     <w:p>
@@ -727,11 +913,19 @@
           <w:szCs w:val="22"/>
         </w:rPr>
       </w:pPr>
-      <w:r>
-        <w:rPr>
-          <w:szCs w:val="22"/>
-        </w:rPr>
-        <w:t xml:space="preserve">Embodiment </w:t>
+      <w:proofErr w:type="spellStart"/>
+      <w:r>
+        <w:rPr>
+          <w:szCs w:val="22"/>
+        </w:rPr>
+        <w:t>Embodiment</w:t>
+      </w:r>
+      <w:proofErr w:type="spellEnd"/>
+      <w:r>
+        <w:rPr>
+          <w:szCs w:val="22"/>
+        </w:rPr>
+        <w:t xml:space="preserve"> </w:t>
       </w:r>
       <w:r>
         <w:rPr>
@@ -761,7 +955,35 @@
         <w:rPr>
           <w:szCs w:val="22"/>
         </w:rPr>
-        <w:t>Wie kontrolliert man eine ASI (Artificial Super Intelligence), wenn sie uns Menschen überholt haben?</w:t>
+        <w:t>Wie kontrolliert man eine ASI (</w:t>
+      </w:r>
+      <w:proofErr w:type="spellStart"/>
+      <w:r>
+        <w:rPr>
+          <w:szCs w:val="22"/>
+        </w:rPr>
+        <w:t>Artificial</w:t>
+      </w:r>
+      <w:proofErr w:type="spellEnd"/>
+      <w:r>
+        <w:rPr>
+          <w:szCs w:val="22"/>
+        </w:rPr>
+        <w:t xml:space="preserve"> Super </w:t>
+      </w:r>
+      <w:proofErr w:type="spellStart"/>
+      <w:r>
+        <w:rPr>
+          <w:szCs w:val="22"/>
+        </w:rPr>
+        <w:t>Intelligence</w:t>
+      </w:r>
+      <w:proofErr w:type="spellEnd"/>
+      <w:r>
+        <w:rPr>
+          <w:szCs w:val="22"/>
+        </w:rPr>
+        <w:t>), wenn sie uns Menschen überholt haben?</w:t>
       </w:r>
     </w:p>
     <w:p>
@@ -958,13 +1180,36 @@
           <w:szCs w:val="22"/>
           <w:highlight w:val="darkGreen"/>
         </w:rPr>
-        <w:t>Hans Moravec</w:t>
-      </w:r>
-      <w:r>
-        <w:rPr>
-          <w:szCs w:val="22"/>
-        </w:rPr>
-        <w:t>: Carnegy, Roboterwissenschaftler</w:t>
+        <w:t xml:space="preserve">Hans </w:t>
+      </w:r>
+      <w:proofErr w:type="spellStart"/>
+      <w:r>
+        <w:rPr>
+          <w:szCs w:val="22"/>
+          <w:highlight w:val="darkGreen"/>
+        </w:rPr>
+        <w:t>Moravec</w:t>
+      </w:r>
+      <w:proofErr w:type="spellEnd"/>
+      <w:r>
+        <w:rPr>
+          <w:szCs w:val="22"/>
+        </w:rPr>
+        <w:t xml:space="preserve">: </w:t>
+      </w:r>
+      <w:proofErr w:type="spellStart"/>
+      <w:r>
+        <w:rPr>
+          <w:szCs w:val="22"/>
+        </w:rPr>
+        <w:t>Carnegy</w:t>
+      </w:r>
+      <w:proofErr w:type="spellEnd"/>
+      <w:r>
+        <w:rPr>
+          <w:szCs w:val="22"/>
+        </w:rPr>
+        <w:t>, Roboterwissenschaftler</w:t>
       </w:r>
     </w:p>
     <w:p>
@@ -982,7 +1227,21 @@
         <w:rPr>
           <w:szCs w:val="22"/>
         </w:rPr>
-        <w:t>Simulation hypothesis (1995)</w:t>
+        <w:t xml:space="preserve">Simulation </w:t>
+      </w:r>
+      <w:proofErr w:type="spellStart"/>
+      <w:r>
+        <w:rPr>
+          <w:szCs w:val="22"/>
+        </w:rPr>
+        <w:t>hypothesis</w:t>
+      </w:r>
+      <w:proofErr w:type="spellEnd"/>
+      <w:r>
+        <w:rPr>
+          <w:szCs w:val="22"/>
+        </w:rPr>
+        <w:t xml:space="preserve"> (1995)</w:t>
       </w:r>
     </w:p>
     <w:p>
@@ -1003,6 +1262,7 @@
         </w:rPr>
         <w:t xml:space="preserve">Nick </w:t>
       </w:r>
+      <w:proofErr w:type="spellStart"/>
       <w:r>
         <w:rPr>
           <w:szCs w:val="22"/>
@@ -1010,6 +1270,7 @@
         </w:rPr>
         <w:t>Bostrom</w:t>
       </w:r>
+      <w:proofErr w:type="spellEnd"/>
     </w:p>
     <w:p>
       <w:pPr>
@@ -1026,7 +1287,21 @@
         <w:rPr>
           <w:szCs w:val="22"/>
         </w:rPr>
-        <w:t>Simulation argument (2001)</w:t>
+        <w:t xml:space="preserve">Simulation </w:t>
+      </w:r>
+      <w:proofErr w:type="spellStart"/>
+      <w:r>
+        <w:rPr>
+          <w:szCs w:val="22"/>
+        </w:rPr>
+        <w:t>argument</w:t>
+      </w:r>
+      <w:proofErr w:type="spellEnd"/>
+      <w:r>
+        <w:rPr>
+          <w:szCs w:val="22"/>
+        </w:rPr>
+        <w:t xml:space="preserve"> (2001)</w:t>
       </w:r>
     </w:p>
     <w:p>
@@ -1062,7 +1337,161 @@
         <w:rPr>
           <w:szCs w:val="22"/>
         </w:rPr>
-        <w:t xml:space="preserve">The fraction of posthuman civilizations that reach a posthuman stage is very close to zero </w:t>
+        <w:t xml:space="preserve">The </w:t>
+      </w:r>
+      <w:proofErr w:type="spellStart"/>
+      <w:r>
+        <w:rPr>
+          <w:szCs w:val="22"/>
+        </w:rPr>
+        <w:t>fraction</w:t>
+      </w:r>
+      <w:proofErr w:type="spellEnd"/>
+      <w:r>
+        <w:rPr>
+          <w:szCs w:val="22"/>
+        </w:rPr>
+        <w:t xml:space="preserve"> </w:t>
+      </w:r>
+      <w:proofErr w:type="spellStart"/>
+      <w:r>
+        <w:rPr>
+          <w:szCs w:val="22"/>
+        </w:rPr>
+        <w:t>of</w:t>
+      </w:r>
+      <w:proofErr w:type="spellEnd"/>
+      <w:r>
+        <w:rPr>
+          <w:szCs w:val="22"/>
+        </w:rPr>
+        <w:t xml:space="preserve"> posthuman </w:t>
+      </w:r>
+      <w:proofErr w:type="spellStart"/>
+      <w:r>
+        <w:rPr>
+          <w:szCs w:val="22"/>
+        </w:rPr>
+        <w:t>civilizations</w:t>
+      </w:r>
+      <w:proofErr w:type="spellEnd"/>
+      <w:r>
+        <w:rPr>
+          <w:szCs w:val="22"/>
+        </w:rPr>
+        <w:t xml:space="preserve"> </w:t>
+      </w:r>
+      <w:proofErr w:type="spellStart"/>
+      <w:r>
+        <w:rPr>
+          <w:szCs w:val="22"/>
+        </w:rPr>
+        <w:t>that</w:t>
+      </w:r>
+      <w:proofErr w:type="spellEnd"/>
+      <w:r>
+        <w:rPr>
+          <w:szCs w:val="22"/>
+        </w:rPr>
+        <w:t xml:space="preserve"> </w:t>
+      </w:r>
+      <w:proofErr w:type="spellStart"/>
+      <w:r>
+        <w:rPr>
+          <w:szCs w:val="22"/>
+        </w:rPr>
+        <w:t>reach</w:t>
+      </w:r>
+      <w:proofErr w:type="spellEnd"/>
+      <w:r>
+        <w:rPr>
+          <w:szCs w:val="22"/>
+        </w:rPr>
+        <w:t xml:space="preserve"> a posthuman </w:t>
+      </w:r>
+      <w:proofErr w:type="spellStart"/>
+      <w:r>
+        <w:rPr>
+          <w:szCs w:val="22"/>
+        </w:rPr>
+        <w:t>stage</w:t>
+      </w:r>
+      <w:proofErr w:type="spellEnd"/>
+      <w:r>
+        <w:rPr>
+          <w:szCs w:val="22"/>
+        </w:rPr>
+        <w:t xml:space="preserve"> </w:t>
+      </w:r>
+      <w:proofErr w:type="spellStart"/>
+      <w:r>
+        <w:rPr>
+          <w:szCs w:val="22"/>
+        </w:rPr>
+        <w:t>is</w:t>
+      </w:r>
+      <w:proofErr w:type="spellEnd"/>
+      <w:r>
+        <w:rPr>
+          <w:szCs w:val="22"/>
+        </w:rPr>
+        <w:t xml:space="preserve"> </w:t>
+      </w:r>
+      <w:proofErr w:type="spellStart"/>
+      <w:r>
+        <w:rPr>
+          <w:szCs w:val="22"/>
+        </w:rPr>
+        <w:t>very</w:t>
+      </w:r>
+      <w:proofErr w:type="spellEnd"/>
+      <w:r>
+        <w:rPr>
+          <w:szCs w:val="22"/>
+        </w:rPr>
+        <w:t xml:space="preserve"> </w:t>
+      </w:r>
+      <w:proofErr w:type="spellStart"/>
+      <w:r>
+        <w:rPr>
+          <w:szCs w:val="22"/>
+        </w:rPr>
+        <w:t>close</w:t>
+      </w:r>
+      <w:proofErr w:type="spellEnd"/>
+      <w:r>
+        <w:rPr>
+          <w:szCs w:val="22"/>
+        </w:rPr>
+        <w:t xml:space="preserve"> </w:t>
+      </w:r>
+      <w:proofErr w:type="spellStart"/>
+      <w:r>
+        <w:rPr>
+          <w:szCs w:val="22"/>
+        </w:rPr>
+        <w:t>to</w:t>
+      </w:r>
+      <w:proofErr w:type="spellEnd"/>
+      <w:r>
+        <w:rPr>
+          <w:szCs w:val="22"/>
+        </w:rPr>
+        <w:t xml:space="preserve"> </w:t>
+      </w:r>
+      <w:proofErr w:type="spellStart"/>
+      <w:r>
+        <w:rPr>
+          <w:szCs w:val="22"/>
+        </w:rPr>
+        <w:t>zero</w:t>
+      </w:r>
+      <w:proofErr w:type="spellEnd"/>
+      <w:r>
+        <w:rPr>
+          <w:szCs w:val="22"/>
+        </w:rPr>
+        <w:t xml:space="preserve"> </w:t>
       </w:r>
       <w:r>
         <w:rPr>
@@ -1092,7 +1521,203 @@
         <w:rPr>
           <w:szCs w:val="22"/>
         </w:rPr>
-        <w:t xml:space="preserve">The fraction of posthuman civilizations that are interested in running ancestor simulations is very close to zero </w:t>
+        <w:t xml:space="preserve">The </w:t>
+      </w:r>
+      <w:proofErr w:type="spellStart"/>
+      <w:r>
+        <w:rPr>
+          <w:szCs w:val="22"/>
+        </w:rPr>
+        <w:t>fraction</w:t>
+      </w:r>
+      <w:proofErr w:type="spellEnd"/>
+      <w:r>
+        <w:rPr>
+          <w:szCs w:val="22"/>
+        </w:rPr>
+        <w:t xml:space="preserve"> </w:t>
+      </w:r>
+      <w:proofErr w:type="spellStart"/>
+      <w:r>
+        <w:rPr>
+          <w:szCs w:val="22"/>
+        </w:rPr>
+        <w:t>of</w:t>
+      </w:r>
+      <w:proofErr w:type="spellEnd"/>
+      <w:r>
+        <w:rPr>
+          <w:szCs w:val="22"/>
+        </w:rPr>
+        <w:t xml:space="preserve"> posthuman </w:t>
+      </w:r>
+      <w:proofErr w:type="spellStart"/>
+      <w:r>
+        <w:rPr>
+          <w:szCs w:val="22"/>
+        </w:rPr>
+        <w:t>civilizations</w:t>
+      </w:r>
+      <w:proofErr w:type="spellEnd"/>
+      <w:r>
+        <w:rPr>
+          <w:szCs w:val="22"/>
+        </w:rPr>
+        <w:t xml:space="preserve"> </w:t>
+      </w:r>
+      <w:proofErr w:type="spellStart"/>
+      <w:r>
+        <w:rPr>
+          <w:szCs w:val="22"/>
+        </w:rPr>
+        <w:t>that</w:t>
+      </w:r>
+      <w:proofErr w:type="spellEnd"/>
+      <w:r>
+        <w:rPr>
+          <w:szCs w:val="22"/>
+        </w:rPr>
+        <w:t xml:space="preserve"> </w:t>
+      </w:r>
+      <w:proofErr w:type="spellStart"/>
+      <w:r>
+        <w:rPr>
+          <w:szCs w:val="22"/>
+        </w:rPr>
+        <w:t>are</w:t>
+      </w:r>
+      <w:proofErr w:type="spellEnd"/>
+      <w:r>
+        <w:rPr>
+          <w:szCs w:val="22"/>
+        </w:rPr>
+        <w:t xml:space="preserve"> </w:t>
+      </w:r>
+      <w:proofErr w:type="spellStart"/>
+      <w:r>
+        <w:rPr>
+          <w:szCs w:val="22"/>
+        </w:rPr>
+        <w:t>interested</w:t>
+      </w:r>
+      <w:proofErr w:type="spellEnd"/>
+      <w:r>
+        <w:rPr>
+          <w:szCs w:val="22"/>
+        </w:rPr>
+        <w:t xml:space="preserve"> in </w:t>
+      </w:r>
+      <w:proofErr w:type="spellStart"/>
+      <w:r>
+        <w:rPr>
+          <w:szCs w:val="22"/>
+        </w:rPr>
+        <w:t>running</w:t>
+      </w:r>
+      <w:proofErr w:type="spellEnd"/>
+      <w:r>
+        <w:rPr>
+          <w:szCs w:val="22"/>
+        </w:rPr>
+        <w:t xml:space="preserve"> </w:t>
+      </w:r>
+      <w:proofErr w:type="spellStart"/>
+      <w:r>
+        <w:rPr>
+          <w:szCs w:val="22"/>
+        </w:rPr>
+        <w:t>ancestor</w:t>
+      </w:r>
+      <w:proofErr w:type="spellEnd"/>
+      <w:r>
+        <w:rPr>
+          <w:szCs w:val="22"/>
+        </w:rPr>
+        <w:t xml:space="preserve"> </w:t>
+      </w:r>
+      <w:proofErr w:type="spellStart"/>
+      <w:r>
+        <w:rPr>
+          <w:szCs w:val="22"/>
+        </w:rPr>
+        <w:t>simulations</w:t>
+      </w:r>
+      <w:proofErr w:type="spellEnd"/>
+      <w:r>
+        <w:rPr>
+          <w:szCs w:val="22"/>
+        </w:rPr>
+        <w:t xml:space="preserve"> </w:t>
+      </w:r>
+      <w:proofErr w:type="spellStart"/>
+      <w:r>
+        <w:rPr>
+          <w:szCs w:val="22"/>
+        </w:rPr>
+        <w:t>is</w:t>
+      </w:r>
+      <w:proofErr w:type="spellEnd"/>
+      <w:r>
+        <w:rPr>
+          <w:szCs w:val="22"/>
+        </w:rPr>
+        <w:t xml:space="preserve"> </w:t>
+      </w:r>
+      <w:proofErr w:type="spellStart"/>
+      <w:r>
+        <w:rPr>
+          <w:szCs w:val="22"/>
+        </w:rPr>
+        <w:t>very</w:t>
+      </w:r>
+      <w:proofErr w:type="spellEnd"/>
+      <w:r>
+        <w:rPr>
+          <w:szCs w:val="22"/>
+        </w:rPr>
+        <w:t xml:space="preserve"> </w:t>
+      </w:r>
+      <w:proofErr w:type="spellStart"/>
+      <w:r>
+        <w:rPr>
+          <w:szCs w:val="22"/>
+        </w:rPr>
+        <w:t>close</w:t>
+      </w:r>
+      <w:proofErr w:type="spellEnd"/>
+      <w:r>
+        <w:rPr>
+          <w:szCs w:val="22"/>
+        </w:rPr>
+        <w:t xml:space="preserve"> </w:t>
+      </w:r>
+      <w:proofErr w:type="spellStart"/>
+      <w:r>
+        <w:rPr>
+          <w:szCs w:val="22"/>
+        </w:rPr>
+        <w:t>to</w:t>
+      </w:r>
+      <w:proofErr w:type="spellEnd"/>
+      <w:r>
+        <w:rPr>
+          <w:szCs w:val="22"/>
+        </w:rPr>
+        <w:t xml:space="preserve"> </w:t>
+      </w:r>
+      <w:proofErr w:type="spellStart"/>
+      <w:r>
+        <w:rPr>
+          <w:szCs w:val="22"/>
+        </w:rPr>
+        <w:t>zero</w:t>
+      </w:r>
+      <w:proofErr w:type="spellEnd"/>
+      <w:r>
+        <w:rPr>
+          <w:szCs w:val="22"/>
+        </w:rPr>
+        <w:t xml:space="preserve"> </w:t>
       </w:r>
       <w:r>
         <w:rPr>
@@ -1128,7 +1753,245 @@
         <w:rPr>
           <w:szCs w:val="22"/>
         </w:rPr>
-        <w:t xml:space="preserve">The fraction of all people with our kinds of experiences that are living in a simulation is very close to one </w:t>
+        <w:t xml:space="preserve">The </w:t>
+      </w:r>
+      <w:proofErr w:type="spellStart"/>
+      <w:r>
+        <w:rPr>
+          <w:szCs w:val="22"/>
+        </w:rPr>
+        <w:t>fraction</w:t>
+      </w:r>
+      <w:proofErr w:type="spellEnd"/>
+      <w:r>
+        <w:rPr>
+          <w:szCs w:val="22"/>
+        </w:rPr>
+        <w:t xml:space="preserve"> </w:t>
+      </w:r>
+      <w:proofErr w:type="spellStart"/>
+      <w:r>
+        <w:rPr>
+          <w:szCs w:val="22"/>
+        </w:rPr>
+        <w:t>of</w:t>
+      </w:r>
+      <w:proofErr w:type="spellEnd"/>
+      <w:r>
+        <w:rPr>
+          <w:szCs w:val="22"/>
+        </w:rPr>
+        <w:t xml:space="preserve"> all </w:t>
+      </w:r>
+      <w:proofErr w:type="spellStart"/>
+      <w:r>
+        <w:rPr>
+          <w:szCs w:val="22"/>
+        </w:rPr>
+        <w:t>people</w:t>
+      </w:r>
+      <w:proofErr w:type="spellEnd"/>
+      <w:r>
+        <w:rPr>
+          <w:szCs w:val="22"/>
+        </w:rPr>
+        <w:t xml:space="preserve"> </w:t>
+      </w:r>
+      <w:proofErr w:type="spellStart"/>
+      <w:r>
+        <w:rPr>
+          <w:szCs w:val="22"/>
+        </w:rPr>
+        <w:t>with</w:t>
+      </w:r>
+      <w:proofErr w:type="spellEnd"/>
+      <w:r>
+        <w:rPr>
+          <w:szCs w:val="22"/>
+        </w:rPr>
+        <w:t xml:space="preserve"> </w:t>
+      </w:r>
+      <w:proofErr w:type="spellStart"/>
+      <w:r>
+        <w:rPr>
+          <w:szCs w:val="22"/>
+        </w:rPr>
+        <w:t>our</w:t>
+      </w:r>
+      <w:proofErr w:type="spellEnd"/>
+      <w:r>
+        <w:rPr>
+          <w:szCs w:val="22"/>
+        </w:rPr>
+        <w:t xml:space="preserve"> </w:t>
+      </w:r>
+      <w:proofErr w:type="spellStart"/>
+      <w:r>
+        <w:rPr>
+          <w:szCs w:val="22"/>
+        </w:rPr>
+        <w:t>kinds</w:t>
+      </w:r>
+      <w:proofErr w:type="spellEnd"/>
+      <w:r>
+        <w:rPr>
+          <w:szCs w:val="22"/>
+        </w:rPr>
+        <w:t xml:space="preserve"> </w:t>
+      </w:r>
+      <w:proofErr w:type="spellStart"/>
+      <w:r>
+        <w:rPr>
+          <w:szCs w:val="22"/>
+        </w:rPr>
+        <w:t>of</w:t>
+      </w:r>
+      <w:proofErr w:type="spellEnd"/>
+      <w:r>
+        <w:rPr>
+          <w:szCs w:val="22"/>
+        </w:rPr>
+        <w:t xml:space="preserve"> </w:t>
+      </w:r>
+      <w:proofErr w:type="spellStart"/>
+      <w:r>
+        <w:rPr>
+          <w:szCs w:val="22"/>
+        </w:rPr>
+        <w:t>experiences</w:t>
+      </w:r>
+      <w:proofErr w:type="spellEnd"/>
+      <w:r>
+        <w:rPr>
+          <w:szCs w:val="22"/>
+        </w:rPr>
+        <w:t xml:space="preserve"> </w:t>
+      </w:r>
+      <w:proofErr w:type="spellStart"/>
+      <w:r>
+        <w:rPr>
+          <w:szCs w:val="22"/>
+        </w:rPr>
+        <w:t>that</w:t>
+      </w:r>
+      <w:proofErr w:type="spellEnd"/>
+      <w:r>
+        <w:rPr>
+          <w:szCs w:val="22"/>
+        </w:rPr>
+        <w:t xml:space="preserve"> </w:t>
+      </w:r>
+      <w:proofErr w:type="spellStart"/>
+      <w:r>
+        <w:rPr>
+          <w:szCs w:val="22"/>
+        </w:rPr>
+        <w:t>are</w:t>
+      </w:r>
+      <w:proofErr w:type="spellEnd"/>
+      <w:r>
+        <w:rPr>
+          <w:szCs w:val="22"/>
+        </w:rPr>
+        <w:t xml:space="preserve"> </w:t>
+      </w:r>
+      <w:proofErr w:type="spellStart"/>
+      <w:r>
+        <w:rPr>
+          <w:szCs w:val="22"/>
+        </w:rPr>
+        <w:t>living</w:t>
+      </w:r>
+      <w:proofErr w:type="spellEnd"/>
+      <w:r>
+        <w:rPr>
+          <w:szCs w:val="22"/>
+        </w:rPr>
+        <w:t xml:space="preserve"> in a </w:t>
+      </w:r>
+      <w:proofErr w:type="spellStart"/>
+      <w:r>
+        <w:rPr>
+          <w:szCs w:val="22"/>
+        </w:rPr>
+        <w:t>simulation</w:t>
+      </w:r>
+      <w:proofErr w:type="spellEnd"/>
+      <w:r>
+        <w:rPr>
+          <w:szCs w:val="22"/>
+        </w:rPr>
+        <w:t xml:space="preserve"> </w:t>
+      </w:r>
+      <w:proofErr w:type="spellStart"/>
+      <w:r>
+        <w:rPr>
+          <w:szCs w:val="22"/>
+        </w:rPr>
+        <w:t>is</w:t>
+      </w:r>
+      <w:proofErr w:type="spellEnd"/>
+      <w:r>
+        <w:rPr>
+          <w:szCs w:val="22"/>
+        </w:rPr>
+        <w:t xml:space="preserve"> </w:t>
+      </w:r>
+      <w:proofErr w:type="spellStart"/>
+      <w:r>
+        <w:rPr>
+          <w:szCs w:val="22"/>
+        </w:rPr>
+        <w:t>very</w:t>
+      </w:r>
+      <w:proofErr w:type="spellEnd"/>
+      <w:r>
+        <w:rPr>
+          <w:szCs w:val="22"/>
+        </w:rPr>
+        <w:t xml:space="preserve"> </w:t>
+      </w:r>
+      <w:proofErr w:type="spellStart"/>
+      <w:r>
+        <w:rPr>
+          <w:szCs w:val="22"/>
+        </w:rPr>
+        <w:t>close</w:t>
+      </w:r>
+      <w:proofErr w:type="spellEnd"/>
+      <w:r>
+        <w:rPr>
+          <w:szCs w:val="22"/>
+        </w:rPr>
+        <w:t xml:space="preserve"> </w:t>
+      </w:r>
+      <w:proofErr w:type="spellStart"/>
+      <w:r>
+        <w:rPr>
+          <w:szCs w:val="22"/>
+        </w:rPr>
+        <w:t>to</w:t>
+      </w:r>
+      <w:proofErr w:type="spellEnd"/>
+      <w:r>
+        <w:rPr>
+          <w:szCs w:val="22"/>
+        </w:rPr>
+        <w:t xml:space="preserve"> </w:t>
+      </w:r>
+      <w:proofErr w:type="spellStart"/>
+      <w:r>
+        <w:rPr>
+          <w:szCs w:val="22"/>
+        </w:rPr>
+        <w:t>one</w:t>
+      </w:r>
+      <w:proofErr w:type="spellEnd"/>
+      <w:r>
+        <w:rPr>
+          <w:szCs w:val="22"/>
+        </w:rPr>
+        <w:t xml:space="preserve"> </w:t>
       </w:r>
       <w:r>
         <w:rPr>
@@ -1190,12 +2053,31 @@
           <w:szCs w:val="22"/>
         </w:rPr>
       </w:pPr>
-      <w:r>
-        <w:rPr>
-          <w:szCs w:val="22"/>
-        </w:rPr>
-        <w:t>Elon Musk</w:t>
-      </w:r>
+      <w:proofErr w:type="spellStart"/>
+      <w:r>
+        <w:rPr>
+          <w:szCs w:val="22"/>
+          <w:highlight w:val="darkGreen"/>
+        </w:rPr>
+        <w:t>Elon</w:t>
+      </w:r>
+      <w:proofErr w:type="spellEnd"/>
+      <w:r>
+        <w:rPr>
+          <w:szCs w:val="22"/>
+          <w:highlight w:val="darkGreen"/>
+        </w:rPr>
+        <w:t xml:space="preserve"> </w:t>
+      </w:r>
+      <w:proofErr w:type="spellStart"/>
+      <w:r>
+        <w:rPr>
+          <w:szCs w:val="22"/>
+          <w:highlight w:val="darkGreen"/>
+        </w:rPr>
+        <w:t>Musk</w:t>
+      </w:r>
+      <w:proofErr w:type="spellEnd"/>
     </w:p>
     <w:p>
       <w:pPr>
@@ -1212,7 +2094,22 @@
         <w:rPr>
           <w:szCs w:val="22"/>
         </w:rPr>
-        <w:t>Hat viel von Bostrom übernommen</w:t>
+        <w:t xml:space="preserve">Hat viel von </w:t>
+      </w:r>
+      <w:proofErr w:type="spellStart"/>
+      <w:r>
+        <w:rPr>
+          <w:szCs w:val="22"/>
+          <w:highlight w:val="darkGreen"/>
+        </w:rPr>
+        <w:t>Bostrom</w:t>
+      </w:r>
+      <w:proofErr w:type="spellEnd"/>
+      <w:r>
+        <w:rPr>
+          <w:szCs w:val="22"/>
+        </w:rPr>
+        <w:t xml:space="preserve"> übernommen</w:t>
       </w:r>
     </w:p>
     <w:p>
@@ -1263,158 +2160,568 @@
         <w:lastRenderedPageBreak/>
         <w:t>Ersten beiden Prämissen klingen unwahrscheinlich, deshalb scheint die 3. Prämisse wahr zu sein</w:t>
       </w:r>
+    </w:p>
+    <w:p>
+      <w:pPr>
+        <w:pStyle w:val="Listenabsatz"/>
+        <w:numPr>
+          <w:ilvl w:val="0"/>
+          <w:numId w:val="6"/>
+        </w:numPr>
+        <w:rPr>
+          <w:szCs w:val="22"/>
+        </w:rPr>
+      </w:pPr>
+      <w:r>
+        <w:rPr>
+          <w:szCs w:val="22"/>
+        </w:rPr>
+        <w:t>Luzides Träumen</w:t>
+      </w:r>
+    </w:p>
+    <w:p>
+      <w:pPr>
+        <w:pStyle w:val="Listenabsatz"/>
+        <w:numPr>
+          <w:ilvl w:val="1"/>
+          <w:numId w:val="6"/>
+        </w:numPr>
+        <w:rPr>
+          <w:szCs w:val="22"/>
+        </w:rPr>
+      </w:pPr>
+      <w:proofErr w:type="spellStart"/>
+      <w:r>
+        <w:rPr>
+          <w:szCs w:val="22"/>
+        </w:rPr>
+        <w:t>Abre</w:t>
+      </w:r>
+      <w:proofErr w:type="spellEnd"/>
+      <w:r>
+        <w:rPr>
+          <w:szCs w:val="22"/>
+        </w:rPr>
+        <w:t xml:space="preserve"> los </w:t>
+      </w:r>
+      <w:proofErr w:type="spellStart"/>
+      <w:r>
+        <w:rPr>
+          <w:szCs w:val="22"/>
+        </w:rPr>
+        <w:t>Ojos</w:t>
+      </w:r>
+      <w:proofErr w:type="spellEnd"/>
+    </w:p>
+    <w:p>
+      <w:pPr>
+        <w:pStyle w:val="Listenabsatz"/>
+        <w:numPr>
+          <w:ilvl w:val="1"/>
+          <w:numId w:val="6"/>
+        </w:numPr>
+        <w:rPr>
+          <w:szCs w:val="22"/>
+        </w:rPr>
+      </w:pPr>
+      <w:proofErr w:type="spellStart"/>
+      <w:r>
+        <w:rPr>
+          <w:szCs w:val="22"/>
+        </w:rPr>
+        <w:t>Vanilla</w:t>
+      </w:r>
+      <w:proofErr w:type="spellEnd"/>
+      <w:r>
+        <w:rPr>
+          <w:szCs w:val="22"/>
+        </w:rPr>
+        <w:t xml:space="preserve"> Sky</w:t>
+      </w:r>
+    </w:p>
+    <w:p>
+      <w:pPr>
+        <w:pStyle w:val="Listenabsatz"/>
+        <w:numPr>
+          <w:ilvl w:val="0"/>
+          <w:numId w:val="6"/>
+        </w:numPr>
+        <w:rPr>
+          <w:szCs w:val="22"/>
+        </w:rPr>
+      </w:pPr>
+      <w:r>
+        <w:rPr>
+          <w:szCs w:val="22"/>
+        </w:rPr>
+        <w:t xml:space="preserve">Jeder Mensch hat Simulationen eines anderen Menschen im Kopf, die sich nicht gleichen; basierend auf </w:t>
+      </w:r>
+      <w:r>
+        <w:rPr>
+          <w:szCs w:val="22"/>
+        </w:rPr>
+        <w:t>Erfahrungen mit mir etc.</w:t>
+      </w:r>
+    </w:p>
+    <w:p>
+      <w:pPr>
+        <w:pStyle w:val="Listenabsatz"/>
+        <w:numPr>
+          <w:ilvl w:val="0"/>
+          <w:numId w:val="6"/>
+        </w:numPr>
+        <w:rPr>
+          <w:szCs w:val="22"/>
+          <w:highlight w:val="darkGreen"/>
+        </w:rPr>
+      </w:pPr>
+      <w:r>
+        <w:rPr>
+          <w:szCs w:val="22"/>
+          <w:highlight w:val="darkGreen"/>
+        </w:rPr>
+        <w:t xml:space="preserve">Steve </w:t>
+      </w:r>
+      <w:proofErr w:type="spellStart"/>
+      <w:r>
+        <w:rPr>
+          <w:szCs w:val="22"/>
+          <w:highlight w:val="darkGreen"/>
+        </w:rPr>
+        <w:t>Omohundro</w:t>
+      </w:r>
+      <w:proofErr w:type="spellEnd"/>
+    </w:p>
+    <w:p>
+      <w:pPr>
+        <w:pStyle w:val="Listenabsatz"/>
+        <w:numPr>
+          <w:ilvl w:val="1"/>
+          <w:numId w:val="6"/>
+        </w:numPr>
+        <w:rPr>
+          <w:szCs w:val="22"/>
+        </w:rPr>
+      </w:pPr>
+      <w:r>
+        <w:rPr>
+          <w:szCs w:val="22"/>
+        </w:rPr>
+        <w:t xml:space="preserve">4 </w:t>
+      </w:r>
+      <w:proofErr w:type="spellStart"/>
+      <w:r>
+        <w:rPr>
+          <w:szCs w:val="22"/>
+        </w:rPr>
+        <w:t>basic</w:t>
+      </w:r>
+      <w:proofErr w:type="spellEnd"/>
+      <w:r>
+        <w:rPr>
+          <w:szCs w:val="22"/>
+        </w:rPr>
+        <w:t xml:space="preserve"> </w:t>
+      </w:r>
+      <w:proofErr w:type="spellStart"/>
+      <w:r>
+        <w:rPr>
+          <w:szCs w:val="22"/>
+        </w:rPr>
+        <w:t>drives</w:t>
+      </w:r>
+      <w:proofErr w:type="spellEnd"/>
+      <w:r>
+        <w:rPr>
+          <w:szCs w:val="22"/>
+        </w:rPr>
+        <w:t xml:space="preserve"> KI</w:t>
+      </w:r>
+    </w:p>
+    <w:p>
+      <w:pPr>
+        <w:pStyle w:val="Listenabsatz"/>
+        <w:numPr>
+          <w:ilvl w:val="1"/>
+          <w:numId w:val="6"/>
+        </w:numPr>
+        <w:rPr>
+          <w:szCs w:val="22"/>
+        </w:rPr>
+      </w:pPr>
+      <w:r>
+        <w:rPr>
+          <w:szCs w:val="22"/>
+        </w:rPr>
+        <w:t>Gefährlichkeit eines Schachroboters</w:t>
+      </w:r>
+    </w:p>
+    <w:p>
+      <w:pPr>
+        <w:pStyle w:val="Listenabsatz"/>
+        <w:numPr>
+          <w:ilvl w:val="0"/>
+          <w:numId w:val="6"/>
+        </w:numPr>
+        <w:rPr>
+          <w:szCs w:val="22"/>
+        </w:rPr>
+      </w:pPr>
+      <w:proofErr w:type="spellStart"/>
+      <w:r>
+        <w:rPr>
+          <w:szCs w:val="22"/>
+        </w:rPr>
+        <w:t>Paradoxprinzip</w:t>
+      </w:r>
+      <w:proofErr w:type="spellEnd"/>
+    </w:p>
+    <w:p>
+      <w:pPr>
+        <w:rPr>
+          <w:szCs w:val="22"/>
+        </w:rPr>
+      </w:pPr>
+    </w:p>
+    <w:p>
+      <w:pPr>
+        <w:jc w:val="right"/>
+        <w:rPr>
+          <w:szCs w:val="22"/>
+        </w:rPr>
+      </w:pPr>
+      <w:r>
+        <w:rPr>
+          <w:szCs w:val="22"/>
+        </w:rPr>
+        <w:t>04.06.18</w:t>
+      </w:r>
+    </w:p>
+    <w:p>
+      <w:pPr>
+        <w:rPr>
+          <w:szCs w:val="22"/>
+          <w:u w:val="single"/>
+        </w:rPr>
+      </w:pPr>
+      <w:r>
+        <w:rPr>
+          <w:szCs w:val="22"/>
+          <w:u w:val="single"/>
+        </w:rPr>
+        <w:t>Cyberethik</w:t>
+      </w:r>
+    </w:p>
+    <w:p>
+      <w:pPr>
+        <w:pStyle w:val="Listenabsatz"/>
+        <w:numPr>
+          <w:ilvl w:val="0"/>
+          <w:numId w:val="7"/>
+        </w:numPr>
+        <w:rPr>
+          <w:szCs w:val="22"/>
+        </w:rPr>
+      </w:pPr>
+      <w:proofErr w:type="spellStart"/>
+      <w:r>
+        <w:rPr>
+          <w:szCs w:val="22"/>
+        </w:rPr>
+        <w:t>Philosophical</w:t>
+      </w:r>
+      <w:proofErr w:type="spellEnd"/>
+      <w:r>
+        <w:rPr>
+          <w:szCs w:val="22"/>
+        </w:rPr>
+        <w:t xml:space="preserve"> </w:t>
+      </w:r>
+      <w:proofErr w:type="spellStart"/>
+      <w:r>
+        <w:rPr>
+          <w:szCs w:val="22"/>
+        </w:rPr>
+        <w:t>zombie</w:t>
+      </w:r>
+      <w:proofErr w:type="spellEnd"/>
+      <w:r>
+        <w:rPr>
+          <w:szCs w:val="22"/>
+        </w:rPr>
+        <w:t xml:space="preserve"> </w:t>
+      </w:r>
+      <w:r>
+        <w:rPr>
+          <w:szCs w:val="22"/>
+        </w:rPr>
+        <w:sym w:font="Wingdings" w:char="F0E8"/>
+      </w:r>
+      <w:r>
+        <w:rPr>
+          <w:szCs w:val="22"/>
+        </w:rPr>
+        <w:t xml:space="preserve"> David </w:t>
+      </w:r>
+      <w:proofErr w:type="spellStart"/>
+      <w:r>
+        <w:rPr>
+          <w:szCs w:val="22"/>
+        </w:rPr>
+        <w:t>Chalmers</w:t>
+      </w:r>
+      <w:proofErr w:type="spellEnd"/>
+    </w:p>
+    <w:p>
+      <w:pPr>
+        <w:pStyle w:val="Listenabsatz"/>
+        <w:numPr>
+          <w:ilvl w:val="0"/>
+          <w:numId w:val="7"/>
+        </w:numPr>
+        <w:rPr>
+          <w:szCs w:val="22"/>
+        </w:rPr>
+      </w:pPr>
+      <w:r>
+        <w:rPr>
+          <w:szCs w:val="22"/>
+        </w:rPr>
+        <w:t xml:space="preserve">Test-Methoden </w:t>
+      </w:r>
+    </w:p>
+    <w:p>
+      <w:pPr>
+        <w:pStyle w:val="Listenabsatz"/>
+        <w:numPr>
+          <w:ilvl w:val="1"/>
+          <w:numId w:val="7"/>
+        </w:numPr>
+        <w:rPr>
+          <w:szCs w:val="22"/>
+        </w:rPr>
+      </w:pPr>
+      <w:r>
+        <w:rPr>
+          <w:szCs w:val="22"/>
+        </w:rPr>
+        <w:t>Weitgreifender als Turing-Test</w:t>
+      </w:r>
+    </w:p>
+    <w:p>
+      <w:pPr>
+        <w:pStyle w:val="Listenabsatz"/>
+        <w:numPr>
+          <w:ilvl w:val="1"/>
+          <w:numId w:val="7"/>
+        </w:numPr>
+        <w:rPr>
+          <w:szCs w:val="22"/>
+        </w:rPr>
+      </w:pPr>
+      <w:r>
+        <w:rPr>
+          <w:szCs w:val="22"/>
+        </w:rPr>
+        <w:t>Psychologische Fragen</w:t>
+      </w:r>
+    </w:p>
+    <w:p>
+      <w:pPr>
+        <w:rPr>
+          <w:szCs w:val="22"/>
+        </w:rPr>
+      </w:pPr>
+    </w:p>
+    <w:p>
+      <w:pPr>
+        <w:rPr>
+          <w:szCs w:val="22"/>
+          <w:u w:val="single"/>
+        </w:rPr>
+      </w:pPr>
+      <w:r>
+        <w:rPr>
+          <w:szCs w:val="22"/>
+          <w:u w:val="single"/>
+        </w:rPr>
+        <w:t xml:space="preserve">Google AI </w:t>
+      </w:r>
+      <w:r>
+        <w:rPr>
+          <w:szCs w:val="22"/>
+          <w:u w:val="single"/>
+        </w:rPr>
+        <w:t>Duplex</w:t>
+      </w:r>
+    </w:p>
+    <w:p>
+      <w:pPr>
+        <w:pStyle w:val="Listenabsatz"/>
+        <w:numPr>
+          <w:ilvl w:val="0"/>
+          <w:numId w:val="8"/>
+        </w:numPr>
+        <w:rPr>
+          <w:szCs w:val="22"/>
+        </w:rPr>
+      </w:pPr>
+      <w:r>
+        <w:rPr>
+          <w:szCs w:val="22"/>
+        </w:rPr>
+        <w:t>simuliert Telefonanrufe</w:t>
+      </w:r>
+    </w:p>
+    <w:p>
+      <w:pPr>
+        <w:pStyle w:val="Listenabsatz"/>
+        <w:numPr>
+          <w:ilvl w:val="0"/>
+          <w:numId w:val="8"/>
+        </w:numPr>
+        <w:rPr>
+          <w:szCs w:val="22"/>
+        </w:rPr>
+      </w:pPr>
+      <w:r>
+        <w:rPr>
+          <w:szCs w:val="22"/>
+        </w:rPr>
+        <w:t>wirkt sehr menschlich</w:t>
+      </w:r>
+    </w:p>
+    <w:p>
+      <w:pPr>
+        <w:pStyle w:val="Listenabsatz"/>
+        <w:numPr>
+          <w:ilvl w:val="0"/>
+          <w:numId w:val="8"/>
+        </w:numPr>
+        <w:rPr>
+          <w:szCs w:val="22"/>
+        </w:rPr>
+      </w:pPr>
+      <w:r>
+        <w:rPr>
+          <w:szCs w:val="22"/>
+        </w:rPr>
+        <w:t>Vorstellung: „Guten Tag, ich bin eine Maschine“</w:t>
+      </w:r>
+    </w:p>
+    <w:p>
+      <w:pPr>
+        <w:rPr>
+          <w:szCs w:val="22"/>
+        </w:rPr>
+      </w:pPr>
+    </w:p>
+    <w:p>
+      <w:pPr>
+        <w:rPr>
+          <w:szCs w:val="22"/>
+          <w:u w:val="single"/>
+        </w:rPr>
+      </w:pPr>
+      <w:r>
+        <w:rPr>
+          <w:szCs w:val="22"/>
+          <w:u w:val="single"/>
+        </w:rPr>
+        <w:t>Robotik</w:t>
+      </w:r>
+    </w:p>
+    <w:p>
+      <w:pPr>
+        <w:pStyle w:val="Listenabsatz"/>
+        <w:numPr>
+          <w:ilvl w:val="0"/>
+          <w:numId w:val="9"/>
+        </w:numPr>
+        <w:rPr>
+          <w:szCs w:val="22"/>
+        </w:rPr>
+      </w:pPr>
+      <w:r>
+        <w:rPr>
+          <w:szCs w:val="22"/>
+        </w:rPr>
+        <w:t>Macht es Sinn menschenähnliche Roboter zu bauen?</w:t>
+      </w:r>
+    </w:p>
+    <w:p>
+      <w:pPr>
+        <w:pStyle w:val="Listenabsatz"/>
+        <w:numPr>
+          <w:ilvl w:val="0"/>
+          <w:numId w:val="9"/>
+        </w:numPr>
+        <w:rPr>
+          <w:szCs w:val="22"/>
+        </w:rPr>
+      </w:pPr>
+      <w:r>
+        <w:rPr>
+          <w:szCs w:val="22"/>
+        </w:rPr>
+        <w:t>Wie verhalten sich Menschen Robotern gegenüber?</w:t>
+      </w:r>
+    </w:p>
+    <w:p>
+      <w:pPr>
+        <w:pStyle w:val="Listenabsatz"/>
+        <w:numPr>
+          <w:ilvl w:val="0"/>
+          <w:numId w:val="9"/>
+        </w:numPr>
+        <w:rPr>
+          <w:szCs w:val="22"/>
+        </w:rPr>
+      </w:pPr>
+      <w:r>
+        <w:rPr>
+          <w:szCs w:val="22"/>
+        </w:rPr>
+        <w:t>Roboter</w:t>
+      </w:r>
+      <w:r>
+        <w:rPr>
+          <w:szCs w:val="22"/>
+        </w:rPr>
+        <w:t xml:space="preserve"> sollten besser keine Gefühle und kein menschliches Bewusstsein haben</w:t>
+      </w:r>
+    </w:p>
+    <w:p>
+      <w:pPr>
+        <w:pStyle w:val="Listenabsatz"/>
+        <w:numPr>
+          <w:ilvl w:val="0"/>
+          <w:numId w:val="9"/>
+        </w:numPr>
+        <w:rPr>
+          <w:szCs w:val="22"/>
+        </w:rPr>
+      </w:pPr>
+      <w:r>
+        <w:rPr>
+          <w:szCs w:val="22"/>
+        </w:rPr>
+        <w:t xml:space="preserve">True Companion </w:t>
+      </w:r>
+      <w:r>
+        <w:rPr>
+          <w:szCs w:val="22"/>
+        </w:rPr>
+        <w:sym w:font="Wingdings" w:char="F0E8"/>
+      </w:r>
+      <w:r>
+        <w:rPr>
+          <w:szCs w:val="22"/>
+        </w:rPr>
+        <w:t xml:space="preserve"> Sexroboter-Firma</w:t>
+      </w:r>
       <w:bookmarkStart w:id="0" w:name="_GoBack"/>
       <w:bookmarkEnd w:id="0"/>
-    </w:p>
-    <w:p>
-      <w:pPr>
-        <w:pStyle w:val="Listenabsatz"/>
-        <w:numPr>
-          <w:ilvl w:val="0"/>
-          <w:numId w:val="6"/>
-        </w:numPr>
-        <w:rPr>
-          <w:szCs w:val="22"/>
-        </w:rPr>
-      </w:pPr>
-      <w:r>
-        <w:rPr>
-          <w:szCs w:val="22"/>
-        </w:rPr>
-        <w:t>Luzides Träumen</w:t>
-      </w:r>
-    </w:p>
-    <w:p>
-      <w:pPr>
-        <w:pStyle w:val="Listenabsatz"/>
-        <w:numPr>
-          <w:ilvl w:val="1"/>
-          <w:numId w:val="6"/>
-        </w:numPr>
-        <w:rPr>
-          <w:szCs w:val="22"/>
-        </w:rPr>
-      </w:pPr>
-      <w:r>
-        <w:rPr>
-          <w:szCs w:val="22"/>
-        </w:rPr>
-        <w:t>Abre los Ojos</w:t>
-      </w:r>
-    </w:p>
-    <w:p>
-      <w:pPr>
-        <w:pStyle w:val="Listenabsatz"/>
-        <w:numPr>
-          <w:ilvl w:val="1"/>
-          <w:numId w:val="6"/>
-        </w:numPr>
-        <w:rPr>
-          <w:szCs w:val="22"/>
-        </w:rPr>
-      </w:pPr>
-      <w:r>
-        <w:rPr>
-          <w:szCs w:val="22"/>
-        </w:rPr>
-        <w:t>Vanilla Sky</w:t>
-      </w:r>
-    </w:p>
-    <w:p>
-      <w:pPr>
-        <w:pStyle w:val="Listenabsatz"/>
-        <w:numPr>
-          <w:ilvl w:val="0"/>
-          <w:numId w:val="6"/>
-        </w:numPr>
-        <w:rPr>
-          <w:szCs w:val="22"/>
-        </w:rPr>
-      </w:pPr>
-      <w:r>
-        <w:rPr>
-          <w:szCs w:val="22"/>
-        </w:rPr>
-        <w:t xml:space="preserve">Jeder Mensch hat Simulationen eines anderen Menschen im Kopf, die sich nicht gleichen; basierend auf </w:t>
-      </w:r>
-      <w:r>
-        <w:rPr>
-          <w:szCs w:val="22"/>
-        </w:rPr>
-        <w:t>Erfahrungen mit mir etc.</w:t>
-      </w:r>
-    </w:p>
-    <w:p>
-      <w:pPr>
-        <w:pStyle w:val="Listenabsatz"/>
-        <w:numPr>
-          <w:ilvl w:val="0"/>
-          <w:numId w:val="6"/>
-        </w:numPr>
-        <w:rPr>
-          <w:szCs w:val="22"/>
-        </w:rPr>
-      </w:pPr>
-      <w:r>
-        <w:rPr>
-          <w:szCs w:val="22"/>
-        </w:rPr>
-        <w:t>Steve Omohundro</w:t>
-      </w:r>
-    </w:p>
-    <w:p>
-      <w:pPr>
-        <w:pStyle w:val="Listenabsatz"/>
-        <w:numPr>
-          <w:ilvl w:val="1"/>
-          <w:numId w:val="6"/>
-        </w:numPr>
-        <w:rPr>
-          <w:szCs w:val="22"/>
-        </w:rPr>
-      </w:pPr>
-      <w:r>
-        <w:rPr>
-          <w:szCs w:val="22"/>
-        </w:rPr>
-        <w:t>4 basic drives KI</w:t>
-      </w:r>
-    </w:p>
-    <w:p>
-      <w:pPr>
-        <w:pStyle w:val="Listenabsatz"/>
-        <w:numPr>
-          <w:ilvl w:val="1"/>
-          <w:numId w:val="6"/>
-        </w:numPr>
-        <w:rPr>
-          <w:szCs w:val="22"/>
-        </w:rPr>
-      </w:pPr>
-      <w:r>
-        <w:rPr>
-          <w:szCs w:val="22"/>
-        </w:rPr>
-        <w:t>Gefährlichkeit eines Schachroboters</w:t>
-      </w:r>
-    </w:p>
-    <w:p>
-      <w:pPr>
-        <w:pStyle w:val="Listenabsatz"/>
-        <w:numPr>
-          <w:ilvl w:val="0"/>
-          <w:numId w:val="6"/>
-        </w:numPr>
-        <w:rPr>
-          <w:szCs w:val="22"/>
-        </w:rPr>
-      </w:pPr>
-      <w:r>
-        <w:rPr>
-          <w:szCs w:val="22"/>
-        </w:rPr>
-        <w:t>Paradoxprinzip</w:t>
-      </w:r>
     </w:p>
     <w:sectPr>
       <w:headerReference w:type="default" r:id="rId8"/>
@@ -1860,6 +3167,119 @@
     </w:lvl>
   </w:abstractNum>
   <w:abstractNum w:abstractNumId="3" w15:restartNumberingAfterBreak="0">
+    <w:nsid w:val="4860418E"/>
+    <w:multiLevelType w:val="hybridMultilevel"/>
+    <w:tmpl w:val="63701412"/>
+    <w:lvl w:ilvl="0" w:tplc="04070001">
+      <w:start w:val="1"/>
+      <w:numFmt w:val="bullet"/>
+      <w:lvlText w:val=""/>
+      <w:lvlJc w:val="left"/>
+      <w:pPr>
+        <w:ind w:left="720" w:hanging="360"/>
+      </w:pPr>
+      <w:rPr>
+        <w:rFonts w:ascii="Symbol" w:hAnsi="Symbol" w:hint="default"/>
+      </w:rPr>
+    </w:lvl>
+    <w:lvl w:ilvl="1" w:tplc="04070003">
+      <w:start w:val="1"/>
+      <w:numFmt w:val="bullet"/>
+      <w:lvlText w:val="o"/>
+      <w:lvlJc w:val="left"/>
+      <w:pPr>
+        <w:ind w:left="1440" w:hanging="360"/>
+      </w:pPr>
+      <w:rPr>
+        <w:rFonts w:ascii="Courier New" w:hAnsi="Courier New" w:cs="Courier New" w:hint="default"/>
+      </w:rPr>
+    </w:lvl>
+    <w:lvl w:ilvl="2" w:tplc="04070005" w:tentative="1">
+      <w:start w:val="1"/>
+      <w:numFmt w:val="bullet"/>
+      <w:lvlText w:val=""/>
+      <w:lvlJc w:val="left"/>
+      <w:pPr>
+        <w:ind w:left="2160" w:hanging="360"/>
+      </w:pPr>
+      <w:rPr>
+        <w:rFonts w:ascii="Wingdings" w:hAnsi="Wingdings" w:hint="default"/>
+      </w:rPr>
+    </w:lvl>
+    <w:lvl w:ilvl="3" w:tplc="04070001" w:tentative="1">
+      <w:start w:val="1"/>
+      <w:numFmt w:val="bullet"/>
+      <w:lvlText w:val=""/>
+      <w:lvlJc w:val="left"/>
+      <w:pPr>
+        <w:ind w:left="2880" w:hanging="360"/>
+      </w:pPr>
+      <w:rPr>
+        <w:rFonts w:ascii="Symbol" w:hAnsi="Symbol" w:hint="default"/>
+      </w:rPr>
+    </w:lvl>
+    <w:lvl w:ilvl="4" w:tplc="04070003" w:tentative="1">
+      <w:start w:val="1"/>
+      <w:numFmt w:val="bullet"/>
+      <w:lvlText w:val="o"/>
+      <w:lvlJc w:val="left"/>
+      <w:pPr>
+        <w:ind w:left="3600" w:hanging="360"/>
+      </w:pPr>
+      <w:rPr>
+        <w:rFonts w:ascii="Courier New" w:hAnsi="Courier New" w:cs="Courier New" w:hint="default"/>
+      </w:rPr>
+    </w:lvl>
+    <w:lvl w:ilvl="5" w:tplc="04070005" w:tentative="1">
+      <w:start w:val="1"/>
+      <w:numFmt w:val="bullet"/>
+      <w:lvlText w:val=""/>
+      <w:lvlJc w:val="left"/>
+      <w:pPr>
+        <w:ind w:left="4320" w:hanging="360"/>
+      </w:pPr>
+      <w:rPr>
+        <w:rFonts w:ascii="Wingdings" w:hAnsi="Wingdings" w:hint="default"/>
+      </w:rPr>
+    </w:lvl>
+    <w:lvl w:ilvl="6" w:tplc="04070001" w:tentative="1">
+      <w:start w:val="1"/>
+      <w:numFmt w:val="bullet"/>
+      <w:lvlText w:val=""/>
+      <w:lvlJc w:val="left"/>
+      <w:pPr>
+        <w:ind w:left="5040" w:hanging="360"/>
+      </w:pPr>
+      <w:rPr>
+        <w:rFonts w:ascii="Symbol" w:hAnsi="Symbol" w:hint="default"/>
+      </w:rPr>
+    </w:lvl>
+    <w:lvl w:ilvl="7" w:tplc="04070003" w:tentative="1">
+      <w:start w:val="1"/>
+      <w:numFmt w:val="bullet"/>
+      <w:lvlText w:val="o"/>
+      <w:lvlJc w:val="left"/>
+      <w:pPr>
+        <w:ind w:left="5760" w:hanging="360"/>
+      </w:pPr>
+      <w:rPr>
+        <w:rFonts w:ascii="Courier New" w:hAnsi="Courier New" w:cs="Courier New" w:hint="default"/>
+      </w:rPr>
+    </w:lvl>
+    <w:lvl w:ilvl="8" w:tplc="04070005" w:tentative="1">
+      <w:start w:val="1"/>
+      <w:numFmt w:val="bullet"/>
+      <w:lvlText w:val=""/>
+      <w:lvlJc w:val="left"/>
+      <w:pPr>
+        <w:ind w:left="6480" w:hanging="360"/>
+      </w:pPr>
+      <w:rPr>
+        <w:rFonts w:ascii="Wingdings" w:hAnsi="Wingdings" w:hint="default"/>
+      </w:rPr>
+    </w:lvl>
+  </w:abstractNum>
+  <w:abstractNum w:abstractNumId="4" w15:restartNumberingAfterBreak="0">
     <w:nsid w:val="4C214F05"/>
     <w:multiLevelType w:val="hybridMultilevel"/>
     <w:tmpl w:val="5854FFDA"/>
@@ -1972,7 +3392,7 @@
       </w:rPr>
     </w:lvl>
   </w:abstractNum>
-  <w:abstractNum w:abstractNumId="4" w15:restartNumberingAfterBreak="0">
+  <w:abstractNum w:abstractNumId="5" w15:restartNumberingAfterBreak="0">
     <w:nsid w:val="4CA05A0C"/>
     <w:multiLevelType w:val="hybridMultilevel"/>
     <w:tmpl w:val="8E665580"/>
@@ -2085,7 +3505,233 @@
       </w:rPr>
     </w:lvl>
   </w:abstractNum>
-  <w:abstractNum w:abstractNumId="5" w15:restartNumberingAfterBreak="0">
+  <w:abstractNum w:abstractNumId="6" w15:restartNumberingAfterBreak="0">
+    <w:nsid w:val="6F5D12B4"/>
+    <w:multiLevelType w:val="hybridMultilevel"/>
+    <w:tmpl w:val="87322498"/>
+    <w:lvl w:ilvl="0" w:tplc="04070001">
+      <w:start w:val="1"/>
+      <w:numFmt w:val="bullet"/>
+      <w:lvlText w:val=""/>
+      <w:lvlJc w:val="left"/>
+      <w:pPr>
+        <w:ind w:left="720" w:hanging="360"/>
+      </w:pPr>
+      <w:rPr>
+        <w:rFonts w:ascii="Symbol" w:hAnsi="Symbol" w:hint="default"/>
+      </w:rPr>
+    </w:lvl>
+    <w:lvl w:ilvl="1" w:tplc="04070003" w:tentative="1">
+      <w:start w:val="1"/>
+      <w:numFmt w:val="bullet"/>
+      <w:lvlText w:val="o"/>
+      <w:lvlJc w:val="left"/>
+      <w:pPr>
+        <w:ind w:left="1440" w:hanging="360"/>
+      </w:pPr>
+      <w:rPr>
+        <w:rFonts w:ascii="Courier New" w:hAnsi="Courier New" w:cs="Courier New" w:hint="default"/>
+      </w:rPr>
+    </w:lvl>
+    <w:lvl w:ilvl="2" w:tplc="04070005" w:tentative="1">
+      <w:start w:val="1"/>
+      <w:numFmt w:val="bullet"/>
+      <w:lvlText w:val=""/>
+      <w:lvlJc w:val="left"/>
+      <w:pPr>
+        <w:ind w:left="2160" w:hanging="360"/>
+      </w:pPr>
+      <w:rPr>
+        <w:rFonts w:ascii="Wingdings" w:hAnsi="Wingdings" w:hint="default"/>
+      </w:rPr>
+    </w:lvl>
+    <w:lvl w:ilvl="3" w:tplc="04070001" w:tentative="1">
+      <w:start w:val="1"/>
+      <w:numFmt w:val="bullet"/>
+      <w:lvlText w:val=""/>
+      <w:lvlJc w:val="left"/>
+      <w:pPr>
+        <w:ind w:left="2880" w:hanging="360"/>
+      </w:pPr>
+      <w:rPr>
+        <w:rFonts w:ascii="Symbol" w:hAnsi="Symbol" w:hint="default"/>
+      </w:rPr>
+    </w:lvl>
+    <w:lvl w:ilvl="4" w:tplc="04070003" w:tentative="1">
+      <w:start w:val="1"/>
+      <w:numFmt w:val="bullet"/>
+      <w:lvlText w:val="o"/>
+      <w:lvlJc w:val="left"/>
+      <w:pPr>
+        <w:ind w:left="3600" w:hanging="360"/>
+      </w:pPr>
+      <w:rPr>
+        <w:rFonts w:ascii="Courier New" w:hAnsi="Courier New" w:cs="Courier New" w:hint="default"/>
+      </w:rPr>
+    </w:lvl>
+    <w:lvl w:ilvl="5" w:tplc="04070005" w:tentative="1">
+      <w:start w:val="1"/>
+      <w:numFmt w:val="bullet"/>
+      <w:lvlText w:val=""/>
+      <w:lvlJc w:val="left"/>
+      <w:pPr>
+        <w:ind w:left="4320" w:hanging="360"/>
+      </w:pPr>
+      <w:rPr>
+        <w:rFonts w:ascii="Wingdings" w:hAnsi="Wingdings" w:hint="default"/>
+      </w:rPr>
+    </w:lvl>
+    <w:lvl w:ilvl="6" w:tplc="04070001" w:tentative="1">
+      <w:start w:val="1"/>
+      <w:numFmt w:val="bullet"/>
+      <w:lvlText w:val=""/>
+      <w:lvlJc w:val="left"/>
+      <w:pPr>
+        <w:ind w:left="5040" w:hanging="360"/>
+      </w:pPr>
+      <w:rPr>
+        <w:rFonts w:ascii="Symbol" w:hAnsi="Symbol" w:hint="default"/>
+      </w:rPr>
+    </w:lvl>
+    <w:lvl w:ilvl="7" w:tplc="04070003" w:tentative="1">
+      <w:start w:val="1"/>
+      <w:numFmt w:val="bullet"/>
+      <w:lvlText w:val="o"/>
+      <w:lvlJc w:val="left"/>
+      <w:pPr>
+        <w:ind w:left="5760" w:hanging="360"/>
+      </w:pPr>
+      <w:rPr>
+        <w:rFonts w:ascii="Courier New" w:hAnsi="Courier New" w:cs="Courier New" w:hint="default"/>
+      </w:rPr>
+    </w:lvl>
+    <w:lvl w:ilvl="8" w:tplc="04070005" w:tentative="1">
+      <w:start w:val="1"/>
+      <w:numFmt w:val="bullet"/>
+      <w:lvlText w:val=""/>
+      <w:lvlJc w:val="left"/>
+      <w:pPr>
+        <w:ind w:left="6480" w:hanging="360"/>
+      </w:pPr>
+      <w:rPr>
+        <w:rFonts w:ascii="Wingdings" w:hAnsi="Wingdings" w:hint="default"/>
+      </w:rPr>
+    </w:lvl>
+  </w:abstractNum>
+  <w:abstractNum w:abstractNumId="7" w15:restartNumberingAfterBreak="0">
+    <w:nsid w:val="79487FF4"/>
+    <w:multiLevelType w:val="hybridMultilevel"/>
+    <w:tmpl w:val="161EF1D8"/>
+    <w:lvl w:ilvl="0" w:tplc="04070001">
+      <w:start w:val="1"/>
+      <w:numFmt w:val="bullet"/>
+      <w:lvlText w:val=""/>
+      <w:lvlJc w:val="left"/>
+      <w:pPr>
+        <w:ind w:left="720" w:hanging="360"/>
+      </w:pPr>
+      <w:rPr>
+        <w:rFonts w:ascii="Symbol" w:hAnsi="Symbol" w:hint="default"/>
+      </w:rPr>
+    </w:lvl>
+    <w:lvl w:ilvl="1" w:tplc="04070003" w:tentative="1">
+      <w:start w:val="1"/>
+      <w:numFmt w:val="bullet"/>
+      <w:lvlText w:val="o"/>
+      <w:lvlJc w:val="left"/>
+      <w:pPr>
+        <w:ind w:left="1440" w:hanging="360"/>
+      </w:pPr>
+      <w:rPr>
+        <w:rFonts w:ascii="Courier New" w:hAnsi="Courier New" w:cs="Courier New" w:hint="default"/>
+      </w:rPr>
+    </w:lvl>
+    <w:lvl w:ilvl="2" w:tplc="04070005" w:tentative="1">
+      <w:start w:val="1"/>
+      <w:numFmt w:val="bullet"/>
+      <w:lvlText w:val=""/>
+      <w:lvlJc w:val="left"/>
+      <w:pPr>
+        <w:ind w:left="2160" w:hanging="360"/>
+      </w:pPr>
+      <w:rPr>
+        <w:rFonts w:ascii="Wingdings" w:hAnsi="Wingdings" w:hint="default"/>
+      </w:rPr>
+    </w:lvl>
+    <w:lvl w:ilvl="3" w:tplc="04070001" w:tentative="1">
+      <w:start w:val="1"/>
+      <w:numFmt w:val="bullet"/>
+      <w:lvlText w:val=""/>
+      <w:lvlJc w:val="left"/>
+      <w:pPr>
+        <w:ind w:left="2880" w:hanging="360"/>
+      </w:pPr>
+      <w:rPr>
+        <w:rFonts w:ascii="Symbol" w:hAnsi="Symbol" w:hint="default"/>
+      </w:rPr>
+    </w:lvl>
+    <w:lvl w:ilvl="4" w:tplc="04070003" w:tentative="1">
+      <w:start w:val="1"/>
+      <w:numFmt w:val="bullet"/>
+      <w:lvlText w:val="o"/>
+      <w:lvlJc w:val="left"/>
+      <w:pPr>
+        <w:ind w:left="3600" w:hanging="360"/>
+      </w:pPr>
+      <w:rPr>
+        <w:rFonts w:ascii="Courier New" w:hAnsi="Courier New" w:cs="Courier New" w:hint="default"/>
+      </w:rPr>
+    </w:lvl>
+    <w:lvl w:ilvl="5" w:tplc="04070005" w:tentative="1">
+      <w:start w:val="1"/>
+      <w:numFmt w:val="bullet"/>
+      <w:lvlText w:val=""/>
+      <w:lvlJc w:val="left"/>
+      <w:pPr>
+        <w:ind w:left="4320" w:hanging="360"/>
+      </w:pPr>
+      <w:rPr>
+        <w:rFonts w:ascii="Wingdings" w:hAnsi="Wingdings" w:hint="default"/>
+      </w:rPr>
+    </w:lvl>
+    <w:lvl w:ilvl="6" w:tplc="04070001" w:tentative="1">
+      <w:start w:val="1"/>
+      <w:numFmt w:val="bullet"/>
+      <w:lvlText w:val=""/>
+      <w:lvlJc w:val="left"/>
+      <w:pPr>
+        <w:ind w:left="5040" w:hanging="360"/>
+      </w:pPr>
+      <w:rPr>
+        <w:rFonts w:ascii="Symbol" w:hAnsi="Symbol" w:hint="default"/>
+      </w:rPr>
+    </w:lvl>
+    <w:lvl w:ilvl="7" w:tplc="04070003" w:tentative="1">
+      <w:start w:val="1"/>
+      <w:numFmt w:val="bullet"/>
+      <w:lvlText w:val="o"/>
+      <w:lvlJc w:val="left"/>
+      <w:pPr>
+        <w:ind w:left="5760" w:hanging="360"/>
+      </w:pPr>
+      <w:rPr>
+        <w:rFonts w:ascii="Courier New" w:hAnsi="Courier New" w:cs="Courier New" w:hint="default"/>
+      </w:rPr>
+    </w:lvl>
+    <w:lvl w:ilvl="8" w:tplc="04070005" w:tentative="1">
+      <w:start w:val="1"/>
+      <w:numFmt w:val="bullet"/>
+      <w:lvlText w:val=""/>
+      <w:lvlJc w:val="left"/>
+      <w:pPr>
+        <w:ind w:left="6480" w:hanging="360"/>
+      </w:pPr>
+      <w:rPr>
+        <w:rFonts w:ascii="Wingdings" w:hAnsi="Wingdings" w:hint="default"/>
+      </w:rPr>
+    </w:lvl>
+  </w:abstractNum>
+  <w:abstractNum w:abstractNumId="8" w15:restartNumberingAfterBreak="0">
     <w:nsid w:val="7BD977B1"/>
     <w:multiLevelType w:val="hybridMultilevel"/>
     <w:tmpl w:val="435ECB32"/>
@@ -2199,22 +3845,31 @@
     </w:lvl>
   </w:abstractNum>
   <w:num w:numId="1">
-    <w:abstractNumId w:val="5"/>
+    <w:abstractNumId w:val="8"/>
   </w:num>
   <w:num w:numId="2">
-    <w:abstractNumId w:val="3"/>
+    <w:abstractNumId w:val="4"/>
   </w:num>
   <w:num w:numId="3">
     <w:abstractNumId w:val="0"/>
   </w:num>
   <w:num w:numId="4">
-    <w:abstractNumId w:val="4"/>
+    <w:abstractNumId w:val="5"/>
   </w:num>
   <w:num w:numId="5">
     <w:abstractNumId w:val="2"/>
   </w:num>
   <w:num w:numId="6">
     <w:abstractNumId w:val="1"/>
+  </w:num>
+  <w:num w:numId="7">
+    <w:abstractNumId w:val="3"/>
+  </w:num>
+  <w:num w:numId="8">
+    <w:abstractNumId w:val="6"/>
+  </w:num>
+  <w:num w:numId="9">
+    <w:abstractNumId w:val="7"/>
   </w:num>
 </w:numbering>
 </file>

</xml_diff>